<commit_message>
dossier + mini modifs
</commit_message>
<xml_diff>
--- a/dossierG4x.docx
+++ b/dossierG4x.docx
@@ -233,9 +233,6 @@
                           </w:rPr>
                           <w:alias w:val="Auteur"/>
                           <w:id w:val="15866544"/>
-                          <w:placeholder>
-                            <w:docPart w:val="164F47FAEA57456C976BCBD349E59D31"/>
-                          </w:placeholder>
                           <w:dataBinding w:prefixMappings="xmlns:ns0='http://schemas.openxmlformats.org/package/2006/metadata/core-properties' xmlns:ns1='http://purl.org/dc/elements/1.1/'" w:xpath="/ns0:coreProperties[1]/ns1:creator[1]" w:storeItemID="{6C3C8BC8-F283-45AE-878A-BAB7291924A1}"/>
                           <w:text/>
                         </w:sdtPr>
@@ -397,10 +394,7 @@
         <w:pStyle w:val="Standard"/>
       </w:pPr>
       <w:r>
-        <w:t xml:space="preserve">Nous avons donc choisi de décomposer le sujet en 6 classes distinctes. Les deux classes principales sont les classes Abonnement et Gare. Mais ces deux </w:t>
-      </w:r>
-      <w:r>
-        <w:t>supers classes seront abstraites et on ne pourra que créer des objet</w:t>
+        <w:t>Nous avons donc choisi de décomposer le sujet en 6 classes distinctes. Les deux classes principales sont les classes Abonnement et Gare. Mais ces deux supers classes seront abstraites et on ne pourra que créer des objet</w:t>
       </w:r>
       <w:r>
         <w:t>s</w:t>
@@ -419,26 +413,20 @@
         <w:pStyle w:val="Standard"/>
       </w:pPr>
       <w:r>
-        <w:t xml:space="preserve">Nous avons choisi de lier les classes Gare Distante et Abonnement car chaque abonnement devra connaître sa </w:t>
-      </w:r>
-      <w:r>
-        <w:t>gare distante pour avoir pouvoir calculer son coût et donc avoir accès à la longueur du trajet (représentée par la distance de la gare distante).</w:t>
-      </w:r>
-    </w:p>
-    <w:p>
-      <w:pPr>
-        <w:pStyle w:val="Standard"/>
-      </w:pPr>
-    </w:p>
-    <w:p>
-      <w:pPr>
-        <w:pStyle w:val="Standard"/>
-      </w:pPr>
-      <w:r>
-        <w:t>De plus, la classe Gare est liée avec la classe Gare Emettrice car notre modèle est conçu pour ne gérer qu'une</w:t>
-      </w:r>
-      <w:r>
-        <w:t xml:space="preserve"> seule gare émettrice et une multitude de gares distantes. Cette liaison va donc permettre </w:t>
+        <w:t>Nous avons choisi de lier les classes Gare Distante et Abonnement car chaque abonnement devra connaître sa gare distante pour avoir pouvoir calculer son coût et donc avoir accès à la longueur du trajet (représentée par la distance de la gare distante).</w:t>
+      </w:r>
+    </w:p>
+    <w:p>
+      <w:pPr>
+        <w:pStyle w:val="Standard"/>
+      </w:pPr>
+    </w:p>
+    <w:p>
+      <w:pPr>
+        <w:pStyle w:val="Standard"/>
+      </w:pPr>
+      <w:r>
+        <w:t xml:space="preserve">De plus, la classe Gare est liée avec la classe Gare Emettrice car notre modèle est conçu pour ne gérer qu'une seule gare émettrice et une multitude de gares distantes. Cette liaison va donc permettre </w:t>
       </w:r>
       <w:r>
         <w:t>un accès à cette gare émettrice (et sa migration vers le gestionnaire des gares).</w:t>
@@ -454,10 +442,7 @@
         <w:pStyle w:val="Standard"/>
       </w:pPr>
       <w:r>
-        <w:t>Dans la classe Abonnement, nous avons quelques fonctions abstraites qui sont redéfinies dans les sous classes afin qu'elles soient a</w:t>
-      </w:r>
-      <w:r>
-        <w:t>daptées au type de l'objet.</w:t>
+        <w:t>Dans la classe Abonnement, nous avons quelques fonctions abstraites qui sont redéfinies dans les sous classes afin qu'elles soient adaptées au type de l'objet.</w:t>
       </w:r>
     </w:p>
     <w:p>
@@ -566,16 +551,8 @@
       <w:pPr>
         <w:pStyle w:val="Standard"/>
       </w:pPr>
-    </w:p>
-    <w:p>
-      <w:pPr>
-        <w:pStyle w:val="Standard"/>
-      </w:pPr>
-      <w:r>
-        <w:t>Ce sont les gestionnaires des classes Gare et Abonnement, qui regroupent les méthodes qui nécessitent un accès à toutes les instances de ces classes.</w:t>
-      </w:r>
-      <w:r>
-        <w:t xml:space="preserve"> </w:t>
+      <w:r>
+        <w:t xml:space="preserve">Ce sont les gestionnaires des classes Gare et Abonnement, qui regroupent les méthodes qui nécessitent un accès à toutes les instances de ces classes. </w:t>
       </w:r>
     </w:p>
     <w:p>
@@ -617,10 +594,16 @@
         <w:pStyle w:val="Standard"/>
       </w:pPr>
       <w:r>
-        <w:t>L'utilisateur ne va manipuler que les classes gestionnaires et</w:t>
-      </w:r>
-      <w:r>
-        <w:t xml:space="preserve"> c'est pour cela qu'elles redéfinissent quelques méthodes telles que « </w:t>
+        <w:t>L'utilisateur ne va manipuler que les classes gestionnaire</w:t>
+      </w:r>
+      <w:r>
+        <w:t xml:space="preserve">s et c'est pour cela qu'elles </w:t>
+      </w:r>
+      <w:r>
+        <w:t>re</w:t>
+      </w:r>
+      <w:r>
+        <w:t>définissent quelques méthodes telles que « </w:t>
       </w:r>
       <w:proofErr w:type="spellStart"/>
       <w:proofErr w:type="gramStart"/>
@@ -646,36 +629,42 @@
         <w:pStyle w:val="Standard"/>
       </w:pPr>
       <w:r>
-        <w:t xml:space="preserve">En ce que concerne les packages nous avons décidé de regrouper toutes les classes d'un un seul et même package. </w:t>
-      </w:r>
-    </w:p>
-    <w:p>
-      <w:pPr>
-        <w:pStyle w:val="Standard"/>
-      </w:pPr>
-    </w:p>
-    <w:p>
-      <w:pPr>
-        <w:pStyle w:val="Standard"/>
-      </w:pPr>
-      <w:r>
-        <w:t>En effet, nous n'avons pas u</w:t>
-      </w:r>
-      <w:r>
-        <w:t>n grand nombre de classes et la séparation n'est donc pas très intéressante pour améliorer l'organisation.</w:t>
-      </w:r>
-    </w:p>
-    <w:p>
-      <w:pPr>
-        <w:pStyle w:val="Standard"/>
-      </w:pPr>
-    </w:p>
-    <w:p>
-      <w:pPr>
-        <w:pStyle w:val="Standard"/>
-      </w:pPr>
-      <w:r>
-        <w:t xml:space="preserve">Nous avons ajoutés un attribut « mention » aux classes </w:t>
+        <w:t>En ce que concerne les packages nous avons décidé de regrouper toutes les classes d</w:t>
+      </w:r>
+      <w:r>
+        <w:t>ans</w:t>
+      </w:r>
+      <w:r>
+        <w:t xml:space="preserve"> un seul et même package. </w:t>
+      </w:r>
+    </w:p>
+    <w:p>
+      <w:pPr>
+        <w:pStyle w:val="Standard"/>
+      </w:pPr>
+    </w:p>
+    <w:p>
+      <w:pPr>
+        <w:pStyle w:val="Standard"/>
+      </w:pPr>
+      <w:r>
+        <w:t>En effet, nous n'avons pas un grand nombre de classes et la séparation n'est donc pas très intéressante pour améliorer l'organisation.</w:t>
+      </w:r>
+    </w:p>
+    <w:p>
+      <w:pPr>
+        <w:pStyle w:val="Standard"/>
+      </w:pPr>
+    </w:p>
+    <w:p>
+      <w:pPr>
+        <w:pStyle w:val="Standard"/>
+      </w:pPr>
+      <w:r>
+        <w:t>Nous avons ajouté</w:t>
+      </w:r>
+      <w:r>
+        <w:t xml:space="preserve"> un attribut « mention » aux classes </w:t>
       </w:r>
       <w:proofErr w:type="spellStart"/>
       <w:r>
@@ -692,6 +681,38 @@
       <w:proofErr w:type="spellEnd"/>
       <w:r>
         <w:t xml:space="preserve"> afin de pouvoir facilement changer le nom de ces abonnements.</w:t>
+      </w:r>
+    </w:p>
+    <w:p>
+      <w:pPr>
+        <w:pStyle w:val="Standard"/>
+      </w:pPr>
+    </w:p>
+    <w:p>
+      <w:pPr>
+        <w:pStyle w:val="Standard"/>
+      </w:pPr>
+      <w:r>
+        <w:t>Les attributs concernant les frais de dossier et les tarifs kilométriques selon l’abonnement sont statiques pour pouvoir y accéder à partir de n’importe quelle classe et ainsi calculer facilement le coût de l’abonnement.</w:t>
+      </w:r>
+    </w:p>
+    <w:p>
+      <w:pPr>
+        <w:pStyle w:val="Standard"/>
+      </w:pPr>
+    </w:p>
+    <w:p>
+      <w:pPr>
+        <w:pStyle w:val="Standard"/>
+      </w:pPr>
+      <w:r>
+        <w:t xml:space="preserve">Il en va de même pour la gare émettrice qui sera créée lors de la création du gestionnaire de gares. Elle est statique afin d’y accéder facilement à partir des abonnements car leur description </w:t>
+      </w:r>
+      <w:r>
+        <w:t>nécessite</w:t>
+      </w:r>
+      <w:r>
+        <w:t xml:space="preserve"> de connaître cette gare.</w:t>
       </w:r>
     </w:p>
     <w:sectPr>
@@ -1128,6 +1149,7 @@
   <w:style w:type="paragraph" w:default="1" w:styleId="Normal">
     <w:name w:val="Normal"/>
     <w:qFormat/>
+    <w:rsid w:val="002759D2"/>
   </w:style>
   <w:style w:type="character" w:default="1" w:styleId="Policepardfaut">
     <w:name w:val="Default Paragraph Font"/>
@@ -1377,85 +1399,12 @@
         </w:p>
       </w:docPartBody>
     </w:docPart>
-    <w:docPart>
-      <w:docPartPr>
-        <w:name w:val="4EA205225EB343339E499AA62E05A2C3"/>
-        <w:category>
-          <w:name w:val="Général"/>
-          <w:gallery w:val="placeholder"/>
-        </w:category>
-        <w:types>
-          <w:type w:val="bbPlcHdr"/>
-        </w:types>
-        <w:behaviors>
-          <w:behavior w:val="content"/>
-        </w:behaviors>
-        <w:guid w:val="{D9106A03-A541-466C-A660-328804F78816}"/>
-      </w:docPartPr>
-      <w:docPartBody>
-        <w:p>
-          <w:pPr>
-            <w:pStyle w:val="4EA205225EB343339E499AA62E05A2C3"/>
-          </w:pPr>
-          <w:r>
-            <w:rPr>
-              <w:b/>
-              <w:bCs/>
-              <w:color w:val="1F497D" w:themeColor="text2"/>
-              <w:sz w:val="72"/>
-              <w:szCs w:val="72"/>
-            </w:rPr>
-            <w:t>[Tapez le titre du document]</w:t>
-          </w:r>
-        </w:p>
-      </w:docPartBody>
-    </w:docPart>
-    <w:docPart>
-      <w:docPartPr>
-        <w:name w:val="50FE3B6441D247D9A9F70F754498FCEA"/>
-        <w:category>
-          <w:name w:val="Général"/>
-          <w:gallery w:val="placeholder"/>
-        </w:category>
-        <w:types>
-          <w:type w:val="bbPlcHdr"/>
-        </w:types>
-        <w:behaviors>
-          <w:behavior w:val="content"/>
-        </w:behaviors>
-        <w:guid w:val="{A59CF4C7-0990-4A46-A5EB-497D5797375F}"/>
-      </w:docPartPr>
-      <w:docPartBody>
-        <w:p>
-          <w:pPr>
-            <w:pStyle w:val="50FE3B6441D247D9A9F70F754498FCEA"/>
-          </w:pPr>
-          <w:r>
-            <w:rPr>
-              <w:b/>
-              <w:bCs/>
-              <w:color w:val="4F81BD" w:themeColor="accent1"/>
-              <w:sz w:val="40"/>
-              <w:szCs w:val="40"/>
-            </w:rPr>
-            <w:t>[Tapez le sous-titre du document]</w:t>
-          </w:r>
-        </w:p>
-      </w:docPartBody>
-    </w:docPart>
   </w:docParts>
 </w:glossaryDocument>
 </file>
 
 <file path=word/glossary/fontTable.xml><?xml version="1.0" encoding="utf-8"?>
 <w:fonts xmlns:r="http://schemas.openxmlformats.org/officeDocument/2006/relationships" xmlns:w="http://schemas.openxmlformats.org/wordprocessingml/2006/main">
-  <w:font w:name="Times New Roman">
-    <w:panose1 w:val="02020603050405020304"/>
-    <w:charset w:val="00"/>
-    <w:family w:val="roman"/>
-    <w:pitch w:val="variable"/>
-    <w:sig w:usb0="E0002AFF" w:usb1="C0007841" w:usb2="00000009" w:usb3="00000000" w:csb0="000001FF" w:csb1="00000000"/>
-  </w:font>
   <w:font w:name="Liberation Serif">
     <w:altName w:val="Times New Roman"/>
     <w:charset w:val="00"/>
@@ -1469,6 +1418,13 @@
     <w:family w:val="auto"/>
     <w:pitch w:val="variable"/>
     <w:sig w:usb0="00000000" w:usb1="00000000" w:usb2="00000000" w:usb3="00000000" w:csb0="00000000" w:csb1="00000000"/>
+  </w:font>
+  <w:font w:name="Times New Roman">
+    <w:panose1 w:val="02020603050405020304"/>
+    <w:charset w:val="00"/>
+    <w:family w:val="roman"/>
+    <w:pitch w:val="variable"/>
+    <w:sig w:usb0="E0002AFF" w:usb1="C0007841" w:usb2="00000009" w:usb3="00000000" w:csb0="000001FF" w:csb1="00000000"/>
   </w:font>
   <w:font w:name="Liberation Sans">
     <w:charset w:val="00"/>
@@ -1527,6 +1483,7 @@
   <w:rsids>
     <w:rsidRoot w:val="00CE6FE9"/>
     <w:rsid w:val="002C54EF"/>
+    <w:rsid w:val="007B7959"/>
     <w:rsid w:val="00CE6FE9"/>
   </w:rsids>
   <m:mathPr>
@@ -1708,6 +1665,7 @@
   <w:style w:type="paragraph" w:default="1" w:styleId="Normal">
     <w:name w:val="Normal"/>
     <w:qFormat/>
+    <w:rsid w:val="007B7959"/>
   </w:style>
   <w:style w:type="character" w:default="1" w:styleId="Policepardfaut">
     <w:name w:val="Default Paragraph Font"/>
@@ -2073,7 +2031,7 @@
 </file>
 
 <file path=customXml/itemProps2.xml><?xml version="1.0" encoding="utf-8"?>
-<ds:datastoreItem xmlns:ds="http://schemas.openxmlformats.org/officeDocument/2006/customXml" ds:itemID="{01D744F5-7C58-42CA-BB69-A8DD3C2E159C}">
+<ds:datastoreItem xmlns:ds="http://schemas.openxmlformats.org/officeDocument/2006/customXml" ds:itemID="{782EC931-8E54-4446-AEEB-2669347F46B0}">
   <ds:schemaRefs>
     <ds:schemaRef ds:uri="http://schemas.openxmlformats.org/officeDocument/2006/bibliography"/>
   </ds:schemaRefs>

</xml_diff>